<commit_message>
UML Diagram and Doc update.
</commit_message>
<xml_diff>
--- a/Strategy Pattern.docx
+++ b/Strategy Pattern.docx
@@ -257,19 +257,7 @@
         <w:rPr>
           <w:lang w:val="en-US"/>
         </w:rPr>
-        <w:t>because they are clearly separated from the context and are not hidden in it. Another benefit is that they can be used by</w:t>
-      </w:r>
-      <w:r>
-        <w:rPr>
-          <w:lang w:val="en-US"/>
-        </w:rPr>
-        <w:t xml:space="preserve"> classes that are not necessarily logically linked (the whole purpose of using interfaces is exactly that).</w:t>
-      </w:r>
-      <w:r>
-        <w:rPr>
-          <w:lang w:val="en-US"/>
-        </w:rPr>
-        <w:t xml:space="preserve"> An example for that benefit would be the </w:t>
+        <w:t xml:space="preserve">because they are clearly separated from the context and are not hidden in it. Another benefit is that they can be used by classes that are not necessarily logically linked (the whole purpose of using interfaces is exactly that). An example for that benefit would be the </w:t>
       </w:r>
       <w:proofErr w:type="spellStart"/>
       <w:r>
@@ -824,8 +812,49 @@
         </w:rPr>
         <w:t xml:space="preserve">There is a separate project in the solution that is used for unit testing. There is 1 test method per disc scheduling strategy (3 in total). </w:t>
       </w:r>
+    </w:p>
+    <w:p>
+      <w:pPr>
+        <w:pStyle w:val="Heading1"/>
+        <w:jc w:val="center"/>
+        <w:rPr>
+          <w:lang w:val="en-US"/>
+        </w:rPr>
+      </w:pPr>
+      <w:r>
+        <w:rPr>
+          <w:lang w:val="en-US"/>
+        </w:rPr>
+        <w:t>Notes</w:t>
+      </w:r>
+    </w:p>
+    <w:p>
+      <w:pPr>
+        <w:rPr>
+          <w:lang w:val="en-US"/>
+        </w:rPr>
+      </w:pPr>
+    </w:p>
+    <w:p>
+      <w:pPr>
+        <w:rPr>
+          <w:lang w:val="en-US"/>
+        </w:rPr>
+      </w:pPr>
+      <w:r>
+        <w:rPr>
+          <w:lang w:val="en-US"/>
+        </w:rPr>
+        <w:t>A small note regarding the UML diagram’s picture – since the diagram itself was pretty big we had to take the photo from afar. Please zoom in to see all the classes’ details (they should be crys</w:t>
+      </w:r>
       <w:bookmarkStart w:id="0" w:name="_GoBack"/>
       <w:bookmarkEnd w:id="0"/>
+      <w:r>
+        <w:rPr>
+          <w:lang w:val="en-US"/>
+        </w:rPr>
+        <w:t>tal clear).</w:t>
+      </w:r>
     </w:p>
     <w:sectPr>
       <w:pgSz w:w="11906" w:h="16838"/>
@@ -1023,6 +1052,7 @@
   <w:style w:type="character" w:default="1" w:styleId="DefaultParagraphFont">
     <w:name w:val="Default Paragraph Font"/>
     <w:uiPriority w:val="1"/>
+    <w:semiHidden/>
     <w:unhideWhenUsed/>
   </w:style>
   <w:style w:type="table" w:default="1" w:styleId="TableNormal">
@@ -1250,6 +1280,7 @@
   <w:style w:type="character" w:default="1" w:styleId="DefaultParagraphFont">
     <w:name w:val="Default Paragraph Font"/>
     <w:uiPriority w:val="1"/>
+    <w:semiHidden/>
     <w:unhideWhenUsed/>
   </w:style>
   <w:style w:type="table" w:default="1" w:styleId="TableNormal">

</xml_diff>